<commit_message>
change the back api
</commit_message>
<xml_diff>
--- a/Requirements.docx
+++ b/Requirements.docx
@@ -812,7 +812,7 @@
         <w:rPr>
           <w:rFonts w:hint="eastAsia"/>
         </w:rPr>
-        <w:t>state[1正常，0离职]</w:t>
+        <w:t>state[正常，离职]</w:t>
       </w:r>
     </w:p>
     <w:p>
@@ -1121,6 +1121,261 @@
         </w:rPr>
         <w:t>area区域[按国家和大范围华东华南]</w:t>
       </w:r>
+    </w:p>
+    <w:p>
+      <w:pPr>
+        <w:pStyle w:val="2"/>
+        <w:keepNext w:val="0"/>
+        <w:keepLines w:val="0"/>
+        <w:widowControl/>
+        <w:suppressLineNumbers w:val="0"/>
+        <w:pBdr>
+          <w:top w:val="none" w:color="auto" w:sz="0" w:space="0"/>
+          <w:left w:val="none" w:color="auto" w:sz="0" w:space="0"/>
+          <w:bottom w:val="none" w:color="auto" w:sz="0" w:space="0"/>
+          <w:right w:val="none" w:color="auto" w:sz="0" w:space="0"/>
+        </w:pBdr>
+        <w:shd w:val="clear" w:fill="FFFFFF"/>
+        <w:spacing w:before="204" w:beforeAutospacing="0" w:after="204" w:afterAutospacing="0" w:line="336" w:lineRule="atLeast"/>
+        <w:ind w:left="0" w:right="0" w:firstLine="0"/>
+        <w:rPr>
+          <w:rFonts w:hint="eastAsia" w:ascii="微软雅黑" w:hAnsi="微软雅黑" w:eastAsia="微软雅黑" w:cs="微软雅黑"/>
+          <w:i w:val="0"/>
+          <w:caps w:val="0"/>
+          <w:color w:val="333333"/>
+          <w:spacing w:val="0"/>
+          <w:sz w:val="19"/>
+          <w:szCs w:val="19"/>
+        </w:rPr>
+      </w:pPr>
+      <w:r>
+        <w:rPr>
+          <w:rFonts w:hint="eastAsia" w:ascii="微软雅黑" w:hAnsi="微软雅黑" w:eastAsia="微软雅黑" w:cs="微软雅黑"/>
+          <w:i w:val="0"/>
+          <w:caps w:val="0"/>
+          <w:color w:val="333333"/>
+          <w:spacing w:val="0"/>
+          <w:sz w:val="19"/>
+          <w:szCs w:val="19"/>
+          <w:bdr w:val="none" w:color="auto" w:sz="0" w:space="0"/>
+          <w:shd w:val="clear" w:fill="FFFFFF"/>
+        </w:rPr>
+        <w:t>1．华北地区：北京、天津、河北、山西、内蒙古（5个省、市、区）。 </w:t>
+      </w:r>
+    </w:p>
+    <w:p>
+      <w:pPr>
+        <w:pStyle w:val="2"/>
+        <w:keepNext w:val="0"/>
+        <w:keepLines w:val="0"/>
+        <w:widowControl/>
+        <w:suppressLineNumbers w:val="0"/>
+        <w:pBdr>
+          <w:top w:val="none" w:color="auto" w:sz="0" w:space="0"/>
+          <w:left w:val="none" w:color="auto" w:sz="0" w:space="0"/>
+          <w:bottom w:val="none" w:color="auto" w:sz="0" w:space="0"/>
+          <w:right w:val="none" w:color="auto" w:sz="0" w:space="0"/>
+        </w:pBdr>
+        <w:shd w:val="clear" w:fill="FFFFFF"/>
+        <w:spacing w:before="204" w:beforeAutospacing="0" w:after="204" w:afterAutospacing="0" w:line="336" w:lineRule="atLeast"/>
+        <w:ind w:left="0" w:right="0" w:firstLine="0"/>
+        <w:rPr>
+          <w:rFonts w:hint="eastAsia" w:ascii="微软雅黑" w:hAnsi="微软雅黑" w:eastAsia="微软雅黑" w:cs="微软雅黑"/>
+          <w:i w:val="0"/>
+          <w:caps w:val="0"/>
+          <w:color w:val="333333"/>
+          <w:spacing w:val="0"/>
+          <w:sz w:val="19"/>
+          <w:szCs w:val="19"/>
+        </w:rPr>
+      </w:pPr>
+      <w:r>
+        <w:rPr>
+          <w:rFonts w:hint="eastAsia" w:ascii="微软雅黑" w:hAnsi="微软雅黑" w:eastAsia="微软雅黑" w:cs="微软雅黑"/>
+          <w:i w:val="0"/>
+          <w:caps w:val="0"/>
+          <w:color w:val="333333"/>
+          <w:spacing w:val="0"/>
+          <w:sz w:val="19"/>
+          <w:szCs w:val="19"/>
+          <w:bdr w:val="none" w:color="auto" w:sz="0" w:space="0"/>
+          <w:shd w:val="clear" w:fill="FFFFFF"/>
+        </w:rPr>
+        <w:t>2．东北地区：辽宁、吉林、黑龙江、大连（4个省、市）。 </w:t>
+      </w:r>
+    </w:p>
+    <w:p>
+      <w:pPr>
+        <w:pStyle w:val="2"/>
+        <w:keepNext w:val="0"/>
+        <w:keepLines w:val="0"/>
+        <w:widowControl/>
+        <w:suppressLineNumbers w:val="0"/>
+        <w:pBdr>
+          <w:top w:val="none" w:color="auto" w:sz="0" w:space="0"/>
+          <w:left w:val="none" w:color="auto" w:sz="0" w:space="0"/>
+          <w:bottom w:val="none" w:color="auto" w:sz="0" w:space="0"/>
+          <w:right w:val="none" w:color="auto" w:sz="0" w:space="0"/>
+        </w:pBdr>
+        <w:shd w:val="clear" w:fill="FFFFFF"/>
+        <w:spacing w:before="204" w:beforeAutospacing="0" w:after="204" w:afterAutospacing="0" w:line="336" w:lineRule="atLeast"/>
+        <w:ind w:left="0" w:right="0" w:firstLine="0"/>
+        <w:rPr>
+          <w:rFonts w:hint="eastAsia" w:ascii="微软雅黑" w:hAnsi="微软雅黑" w:eastAsia="微软雅黑" w:cs="微软雅黑"/>
+          <w:i w:val="0"/>
+          <w:caps w:val="0"/>
+          <w:color w:val="333333"/>
+          <w:spacing w:val="0"/>
+          <w:sz w:val="19"/>
+          <w:szCs w:val="19"/>
+        </w:rPr>
+      </w:pPr>
+      <w:r>
+        <w:rPr>
+          <w:rFonts w:hint="eastAsia" w:ascii="微软雅黑" w:hAnsi="微软雅黑" w:eastAsia="微软雅黑" w:cs="微软雅黑"/>
+          <w:i w:val="0"/>
+          <w:caps w:val="0"/>
+          <w:color w:val="333333"/>
+          <w:spacing w:val="0"/>
+          <w:sz w:val="19"/>
+          <w:szCs w:val="19"/>
+          <w:bdr w:val="none" w:color="auto" w:sz="0" w:space="0"/>
+          <w:shd w:val="clear" w:fill="FFFFFF"/>
+        </w:rPr>
+        <w:t>3．华东地区：上海、江苏、浙江、安徽、福建、江西、山东、宁波、夏门、青岛（10个省、市）。 </w:t>
+      </w:r>
+    </w:p>
+    <w:p>
+      <w:pPr>
+        <w:pStyle w:val="2"/>
+        <w:keepNext w:val="0"/>
+        <w:keepLines w:val="0"/>
+        <w:widowControl/>
+        <w:suppressLineNumbers w:val="0"/>
+        <w:pBdr>
+          <w:top w:val="none" w:color="auto" w:sz="0" w:space="0"/>
+          <w:left w:val="none" w:color="auto" w:sz="0" w:space="0"/>
+          <w:bottom w:val="none" w:color="auto" w:sz="0" w:space="0"/>
+          <w:right w:val="none" w:color="auto" w:sz="0" w:space="0"/>
+        </w:pBdr>
+        <w:shd w:val="clear" w:fill="FFFFFF"/>
+        <w:spacing w:before="204" w:beforeAutospacing="0" w:after="204" w:afterAutospacing="0" w:line="336" w:lineRule="atLeast"/>
+        <w:ind w:left="0" w:right="0" w:firstLine="0"/>
+        <w:rPr>
+          <w:rFonts w:hint="eastAsia" w:ascii="微软雅黑" w:hAnsi="微软雅黑" w:eastAsia="微软雅黑" w:cs="微软雅黑"/>
+          <w:i w:val="0"/>
+          <w:caps w:val="0"/>
+          <w:color w:val="333333"/>
+          <w:spacing w:val="0"/>
+          <w:sz w:val="19"/>
+          <w:szCs w:val="19"/>
+        </w:rPr>
+      </w:pPr>
+      <w:r>
+        <w:rPr>
+          <w:rFonts w:hint="eastAsia" w:ascii="微软雅黑" w:hAnsi="微软雅黑" w:eastAsia="微软雅黑" w:cs="微软雅黑"/>
+          <w:i w:val="0"/>
+          <w:caps w:val="0"/>
+          <w:color w:val="333333"/>
+          <w:spacing w:val="0"/>
+          <w:sz w:val="19"/>
+          <w:szCs w:val="19"/>
+          <w:bdr w:val="none" w:color="auto" w:sz="0" w:space="0"/>
+          <w:shd w:val="clear" w:fill="FFFFFF"/>
+        </w:rPr>
+        <w:t>4．中南地区：河南、湖北、湖南、广东、广西、海南、深圳（7个省、市）。 </w:t>
+      </w:r>
+    </w:p>
+    <w:p>
+      <w:pPr>
+        <w:pStyle w:val="2"/>
+        <w:keepNext w:val="0"/>
+        <w:keepLines w:val="0"/>
+        <w:widowControl/>
+        <w:suppressLineNumbers w:val="0"/>
+        <w:pBdr>
+          <w:top w:val="none" w:color="auto" w:sz="0" w:space="0"/>
+          <w:left w:val="none" w:color="auto" w:sz="0" w:space="0"/>
+          <w:bottom w:val="none" w:color="auto" w:sz="0" w:space="0"/>
+          <w:right w:val="none" w:color="auto" w:sz="0" w:space="0"/>
+        </w:pBdr>
+        <w:shd w:val="clear" w:fill="FFFFFF"/>
+        <w:spacing w:before="204" w:beforeAutospacing="0" w:after="204" w:afterAutospacing="0" w:line="336" w:lineRule="atLeast"/>
+        <w:ind w:left="0" w:right="0" w:firstLine="0"/>
+        <w:rPr>
+          <w:rFonts w:hint="eastAsia" w:ascii="微软雅黑" w:hAnsi="微软雅黑" w:eastAsia="微软雅黑" w:cs="微软雅黑"/>
+          <w:i w:val="0"/>
+          <w:caps w:val="0"/>
+          <w:color w:val="333333"/>
+          <w:spacing w:val="0"/>
+          <w:sz w:val="19"/>
+          <w:szCs w:val="19"/>
+        </w:rPr>
+      </w:pPr>
+      <w:r>
+        <w:rPr>
+          <w:rFonts w:hint="eastAsia" w:ascii="微软雅黑" w:hAnsi="微软雅黑" w:eastAsia="微软雅黑" w:cs="微软雅黑"/>
+          <w:i w:val="0"/>
+          <w:caps w:val="0"/>
+          <w:color w:val="333333"/>
+          <w:spacing w:val="0"/>
+          <w:sz w:val="19"/>
+          <w:szCs w:val="19"/>
+          <w:bdr w:val="none" w:color="auto" w:sz="0" w:space="0"/>
+          <w:shd w:val="clear" w:fill="FFFFFF"/>
+        </w:rPr>
+        <w:t>5．西南地区：重庆、四川、贵州、云南、西藏（5个省、市）。 </w:t>
+      </w:r>
+    </w:p>
+    <w:p>
+      <w:pPr>
+        <w:pStyle w:val="2"/>
+        <w:keepNext w:val="0"/>
+        <w:keepLines w:val="0"/>
+        <w:widowControl/>
+        <w:suppressLineNumbers w:val="0"/>
+        <w:pBdr>
+          <w:top w:val="none" w:color="auto" w:sz="0" w:space="0"/>
+          <w:left w:val="none" w:color="auto" w:sz="0" w:space="0"/>
+          <w:bottom w:val="none" w:color="auto" w:sz="0" w:space="0"/>
+          <w:right w:val="none" w:color="auto" w:sz="0" w:space="0"/>
+        </w:pBdr>
+        <w:shd w:val="clear" w:fill="FFFFFF"/>
+        <w:spacing w:before="204" w:beforeAutospacing="0" w:after="204" w:afterAutospacing="0" w:line="336" w:lineRule="atLeast"/>
+        <w:ind w:left="0" w:right="0" w:firstLine="0"/>
+        <w:rPr>
+          <w:rFonts w:hint="eastAsia" w:ascii="微软雅黑" w:hAnsi="微软雅黑" w:eastAsia="微软雅黑" w:cs="微软雅黑"/>
+          <w:i w:val="0"/>
+          <w:caps w:val="0"/>
+          <w:color w:val="333333"/>
+          <w:spacing w:val="0"/>
+          <w:sz w:val="19"/>
+          <w:szCs w:val="19"/>
+        </w:rPr>
+      </w:pPr>
+      <w:r>
+        <w:rPr>
+          <w:rFonts w:hint="eastAsia" w:ascii="微软雅黑" w:hAnsi="微软雅黑" w:eastAsia="微软雅黑" w:cs="微软雅黑"/>
+          <w:i w:val="0"/>
+          <w:caps w:val="0"/>
+          <w:color w:val="333333"/>
+          <w:spacing w:val="0"/>
+          <w:sz w:val="19"/>
+          <w:szCs w:val="19"/>
+          <w:bdr w:val="none" w:color="auto" w:sz="0" w:space="0"/>
+          <w:shd w:val="clear" w:fill="FFFFFF"/>
+        </w:rPr>
+        <w:t>6．西北地区：陕西、甘肃、青海、宁夏、新疆（5个省、区）。 </w:t>
+      </w:r>
+    </w:p>
+    <w:p>
+      <w:pPr>
+        <w:rPr>
+          <w:rFonts w:hint="eastAsia"/>
+        </w:rPr>
+      </w:pPr>
+      <w:bookmarkStart w:id="0" w:name="_GoBack"/>
+      <w:bookmarkEnd w:id="0"/>
     </w:p>
     <w:p>
       <w:pPr>
@@ -2051,25 +2306,25 @@
     <w:p>
       <w:pPr>
         <w:rPr>
-          <w:rFonts w:hint="eastAsia"/>
-        </w:rPr>
-      </w:pPr>
-      <w:r>
-        <w:rPr>
-          <w:rFonts w:hint="eastAsia"/>
-        </w:rPr>
-        <w:t>core[-1,-2,-3]投诉分值（-）</w:t>
-      </w:r>
-    </w:p>
-    <w:p>
-      <w:pPr>
-        <w:rPr>
-          <w:rFonts w:hint="default"/>
+          <w:rFonts w:hint="eastAsia" w:eastAsiaTheme="minorEastAsia"/>
           <w:b/>
           <w:bCs/>
-          <w:lang w:val="en-US"/>
-        </w:rPr>
-      </w:pPr>
+          <w:lang w:val="en-US" w:eastAsia="zh-CN"/>
+        </w:rPr>
+      </w:pPr>
+      <w:r>
+        <w:rPr>
+          <w:rFonts w:hint="eastAsia"/>
+        </w:rPr>
+        <w:t>core[-1,-2,-3]投诉分值（-</w:t>
+      </w:r>
+      <w:r>
+        <w:rPr>
+          <w:rFonts w:hint="eastAsia"/>
+          <w:lang w:val="en-US" w:eastAsia="zh-CN"/>
+        </w:rPr>
+        <w:t>1）</w:t>
+      </w:r>
     </w:p>
     <w:p>
       <w:pPr>
@@ -2747,8 +3002,6 @@
         </w:rPr>
         <w:t>返回的数据结果集字段的相关信息</w:t>
       </w:r>
-      <w:bookmarkStart w:id="0" w:name="_GoBack"/>
-      <w:bookmarkEnd w:id="0"/>
     </w:p>
     <w:sectPr>
       <w:pgSz w:w="11906" w:h="16838"/>
@@ -2765,7 +3018,7 @@
   <w:docDefaults>
     <w:rPrDefault>
       <w:rPr>
-        <w:rFonts w:asciiTheme="minorHAnsi" w:hAnsiTheme="minorHAnsi" w:eastAsiaTheme="minorEastAsia" w:cstheme="minorBidi"/>
+        <w:rFonts w:ascii="Times New Roman" w:hAnsi="Times New Roman" w:eastAsia="宋体" w:cs="Times New Roman"/>
       </w:rPr>
     </w:rPrDefault>
   </w:docDefaults>
@@ -3035,13 +3288,13 @@
       <w:lang w:val="en-US" w:eastAsia="zh-CN" w:bidi="ar-SA"/>
     </w:rPr>
   </w:style>
-  <w:style w:type="character" w:default="1" w:styleId="3">
+  <w:style w:type="character" w:default="1" w:styleId="4">
     <w:name w:val="Default Paragraph Font"/>
     <w:semiHidden/>
     <w:qFormat/>
     <w:uiPriority w:val="0"/>
   </w:style>
-  <w:style w:type="table" w:default="1" w:styleId="2">
+  <w:style w:type="table" w:default="1" w:styleId="3">
     <w:name w:val="Normal Table"/>
     <w:semiHidden/>
     <w:qFormat/>
@@ -3054,6 +3307,21 @@
         <w:right w:w="108" w:type="dxa"/>
       </w:tblCellMar>
     </w:tblPr>
+  </w:style>
+  <w:style w:type="paragraph" w:styleId="2">
+    <w:name w:val="Normal (Web)"/>
+    <w:basedOn w:val="1"/>
+    <w:uiPriority w:val="0"/>
+    <w:pPr>
+      <w:spacing w:before="0" w:beforeAutospacing="1" w:after="0" w:afterAutospacing="1"/>
+      <w:ind w:left="0" w:right="0"/>
+      <w:jc w:val="left"/>
+    </w:pPr>
+    <w:rPr>
+      <w:kern w:val="0"/>
+      <w:sz w:val="24"/>
+      <w:lang w:val="en-US" w:eastAsia="zh-CN" w:bidi="ar"/>
+    </w:rPr>
   </w:style>
 </w:styles>
 </file>

</xml_diff>